<commit_message>
Added minutes for 6.15.2922
</commit_message>
<xml_diff>
--- a/Documentation and misc/Sprint 3/minutes_2022_5_18_tutor_meeting.docx
+++ b/Documentation and misc/Sprint 3/minutes_2022_5_18_tutor_meeting.docx
@@ -1,10 +1,10 @@
 
 <file path=word/document.xml><?xml version="1.0" encoding="utf-8"?>
-<w:document xmlns:wpc="http://schemas.microsoft.com/office/word/2010/wordprocessingCanvas" xmlns:cx="http://schemas.microsoft.com/office/drawing/2014/chartex" xmlns:cx1="http://schemas.microsoft.com/office/drawing/2015/9/8/chartex" xmlns:cx2="http://schemas.microsoft.com/office/drawing/2015/10/21/chartex" xmlns:cx3="http://schemas.microsoft.com/office/drawing/2016/5/9/chartex" xmlns:cx4="http://schemas.microsoft.com/office/drawing/2016/5/10/chartex" xmlns:cx5="http://schemas.microsoft.com/office/drawing/2016/5/11/chartex" xmlns:cx6="http://schemas.microsoft.com/office/drawing/2016/5/12/chartex" xmlns:cx7="http://schemas.microsoft.com/office/drawing/2016/5/13/chartex" xmlns:cx8="http://schemas.microsoft.com/office/drawing/2016/5/14/chartex" xmlns:mc="http://schemas.openxmlformats.org/markup-compatibility/2006" xmlns:aink="http://schemas.microsoft.com/office/drawing/2016/ink" xmlns:am3d="http://schemas.microsoft.com/office/drawing/2017/model3d" xmlns:o="urn:schemas-microsoft-com:office:office" xmlns:oel="http://schemas.microsoft.com/office/2019/extlst" xmlns:r="http://schemas.openxmlformats.org/officeDocument/2006/relationships" xmlns:m="http://schemas.openxmlformats.org/officeDocument/2006/math" xmlns:v="urn:schemas-microsoft-com:vml" xmlns:wp14="http://schemas.microsoft.com/office/word/2010/wordprocessingDrawing" xmlns:wp="http://schemas.openxmlformats.org/drawingml/2006/wordprocessingDrawing" xmlns:w10="urn:schemas-microsoft-com:office:word" xmlns:w="http://schemas.openxmlformats.org/wordprocessingml/2006/main" xmlns:w14="http://schemas.microsoft.com/office/word/2010/wordml" xmlns:w15="http://schemas.microsoft.com/office/word/2012/wordml" xmlns:w16cex="http://schemas.microsoft.com/office/word/2018/wordml/cex" xmlns:w16cid="http://schemas.microsoft.com/office/word/2016/wordml/cid" xmlns:w16="http://schemas.microsoft.com/office/word/2018/wordml" xmlns:w16sdtdh="http://schemas.microsoft.com/office/word/2020/wordml/sdtdatahash" xmlns:w16se="http://schemas.microsoft.com/office/word/2015/wordml/symex" xmlns:wpg="http://schemas.microsoft.com/office/word/2010/wordprocessingGroup" xmlns:wpi="http://schemas.microsoft.com/office/word/2010/wordprocessingInk" xmlns:wne="http://schemas.microsoft.com/office/word/2006/wordml" xmlns:wps="http://schemas.microsoft.com/office/word/2010/wordprocessingShape" mc:Ignorable="w14 w15 w16se w16cid w16 w16cex w16sdtdh wp14">
+<w:document xmlns:wpc="http://schemas.microsoft.com/office/word/2010/wordprocessingCanvas" xmlns:cx="http://schemas.microsoft.com/office/drawing/2014/chartex" xmlns:mc="http://schemas.openxmlformats.org/markup-compatibility/2006" xmlns:o="urn:schemas-microsoft-com:office:office" xmlns:r="http://schemas.openxmlformats.org/officeDocument/2006/relationships" xmlns:m="http://schemas.openxmlformats.org/officeDocument/2006/math" xmlns:v="urn:schemas-microsoft-com:vml" xmlns:wp14="http://schemas.microsoft.com/office/word/2010/wordprocessingDrawing" xmlns:wp="http://schemas.openxmlformats.org/drawingml/2006/wordprocessingDrawing" xmlns:w10="urn:schemas-microsoft-com:office:word" xmlns:w="http://schemas.openxmlformats.org/wordprocessingml/2006/main" xmlns:w14="http://schemas.microsoft.com/office/word/2010/wordml" xmlns:w15="http://schemas.microsoft.com/office/word/2012/wordml" xmlns:w16se="http://schemas.microsoft.com/office/word/2015/wordml/symex" xmlns:wpg="http://schemas.microsoft.com/office/word/2010/wordprocessingGroup" xmlns:wpi="http://schemas.microsoft.com/office/word/2010/wordprocessingInk" xmlns:wne="http://schemas.microsoft.com/office/word/2006/wordml" xmlns:wps="http://schemas.microsoft.com/office/word/2010/wordprocessingShape" mc:Ignorable="w14 w15 w16se wp14">
   <w:body>
     <w:tbl>
       <w:tblPr>
-        <w:tblStyle w:val="TableGrid"/>
+        <w:tblStyle w:val="a4"/>
         <w:tblW w:w="0" w:type="auto"/>
         <w:tblInd w:w="0" w:type="dxa"/>
         <w:tblLook w:val="04A0" w:firstRow="1" w:lastRow="0" w:firstColumn="1" w:lastColumn="0" w:noHBand="0" w:noVBand="1"/>
@@ -204,25 +204,7 @@
                 <w:szCs w:val="20"/>
                 <w:lang w:val="en-US"/>
               </w:rPr>
-              <w:t>1</w:t>
-            </w:r>
-            <w:r>
-              <w:rPr>
-                <w:rFonts w:ascii="Arial" w:hAnsi="Arial" w:cs="Arial"/>
-                <w:sz w:val="20"/>
-                <w:szCs w:val="20"/>
-                <w:lang w:val="en-US"/>
-              </w:rPr>
-              <w:t>4</w:t>
-            </w:r>
-            <w:r>
-              <w:rPr>
-                <w:rFonts w:ascii="Arial" w:hAnsi="Arial" w:cs="Arial"/>
-                <w:sz w:val="20"/>
-                <w:szCs w:val="20"/>
-                <w:lang w:val="en-US"/>
-              </w:rPr>
-              <w:t>:00</w:t>
+              <w:t>14:00</w:t>
             </w:r>
           </w:p>
         </w:tc>
@@ -371,7 +353,7 @@
           </w:tcPr>
           <w:p>
             <w:pPr>
-              <w:pStyle w:val="ListParagraph"/>
+              <w:pStyle w:val="a3"/>
               <w:numPr>
                 <w:ilvl w:val="0"/>
                 <w:numId w:val="3"/>
@@ -428,8 +410,10 @@
                 <w:szCs w:val="20"/>
                 <w:lang w:val="en-US"/>
               </w:rPr>
-              <w:t>To show the client our progress and discuss ideas and plans for last 2 sprints</w:t>
-            </w:r>
+              <w:t>Get feedback and guidance about last presentation from tutor</w:t>
+            </w:r>
+            <w:bookmarkStart w:id="0" w:name="_GoBack"/>
+            <w:bookmarkEnd w:id="0"/>
           </w:p>
         </w:tc>
       </w:tr>
@@ -449,7 +433,7 @@
           </w:tcPr>
           <w:p>
             <w:pPr>
-              <w:pStyle w:val="ListParagraph"/>
+              <w:pStyle w:val="a3"/>
               <w:numPr>
                 <w:ilvl w:val="0"/>
                 <w:numId w:val="3"/>
@@ -499,15 +483,37 @@
                 <w:lang w:val="en-US"/>
               </w:rPr>
             </w:pPr>
-            <w:r>
-              <w:rPr>
-                <w:rFonts w:ascii="Arial" w:hAnsi="Arial" w:cs="Arial"/>
-                <w:sz w:val="20"/>
-                <w:szCs w:val="20"/>
-                <w:lang w:val="en-US"/>
-              </w:rPr>
-              <w:t>Woody Veneman (CEO)</w:t>
-            </w:r>
+            <w:proofErr w:type="spellStart"/>
+            <w:r>
+              <w:rPr>
+                <w:rFonts w:ascii="Arial" w:hAnsi="Arial" w:cs="Arial"/>
+                <w:sz w:val="20"/>
+                <w:szCs w:val="20"/>
+                <w:lang w:val="en-US"/>
+              </w:rPr>
+              <w:t>Basjan</w:t>
+            </w:r>
+            <w:proofErr w:type="spellEnd"/>
+            <w:r>
+              <w:rPr>
+                <w:rFonts w:ascii="Arial" w:hAnsi="Arial" w:cs="Arial"/>
+                <w:sz w:val="20"/>
+                <w:szCs w:val="20"/>
+                <w:lang w:val="en-US"/>
+              </w:rPr>
+              <w:t xml:space="preserve"> </w:t>
+            </w:r>
+            <w:proofErr w:type="spellStart"/>
+            <w:r>
+              <w:rPr>
+                <w:rFonts w:ascii="Arial" w:hAnsi="Arial" w:cs="Arial"/>
+                <w:sz w:val="20"/>
+                <w:szCs w:val="20"/>
+                <w:lang w:val="en-US"/>
+              </w:rPr>
+              <w:t>Schouwenaars</w:t>
+            </w:r>
+            <w:proofErr w:type="spellEnd"/>
           </w:p>
           <w:p>
             <w:pPr>
@@ -597,25 +603,14 @@
                 <w:lang w:val="en-US"/>
               </w:rPr>
             </w:pPr>
-            <w:proofErr w:type="spellStart"/>
-            <w:r>
-              <w:rPr>
-                <w:rFonts w:ascii="Arial" w:hAnsi="Arial" w:cs="Arial"/>
-                <w:sz w:val="20"/>
-                <w:szCs w:val="20"/>
-                <w:lang w:val="en-US"/>
-              </w:rPr>
-              <w:t>Yordan</w:t>
-            </w:r>
-            <w:proofErr w:type="spellEnd"/>
-            <w:r>
-              <w:rPr>
-                <w:rFonts w:ascii="Arial" w:hAnsi="Arial" w:cs="Arial"/>
-                <w:sz w:val="20"/>
-                <w:szCs w:val="20"/>
-                <w:lang w:val="en-US"/>
-              </w:rPr>
-              <w:t xml:space="preserve"> </w:t>
+            <w:r>
+              <w:rPr>
+                <w:rFonts w:ascii="Arial" w:hAnsi="Arial" w:cs="Arial"/>
+                <w:sz w:val="20"/>
+                <w:szCs w:val="20"/>
+                <w:lang w:val="en-US"/>
+              </w:rPr>
+              <w:t xml:space="preserve">Yordan </w:t>
             </w:r>
             <w:proofErr w:type="spellStart"/>
             <w:r>
@@ -647,7 +642,7 @@
           </w:tcPr>
           <w:p>
             <w:pPr>
-              <w:pStyle w:val="ListParagraph"/>
+              <w:pStyle w:val="a3"/>
               <w:numPr>
                 <w:ilvl w:val="0"/>
                 <w:numId w:val="3"/>
@@ -783,15 +778,15 @@
           </w:tcPr>
           <w:p>
             <w:pPr>
-              <w:pStyle w:val="ListParagraph"/>
-              <w:rPr>
-                <w:lang w:val="en-US"/>
-              </w:rPr>
-            </w:pPr>
-          </w:p>
-          <w:p>
-            <w:pPr>
-              <w:pStyle w:val="ListParagraph"/>
+              <w:pStyle w:val="a3"/>
+              <w:rPr>
+                <w:lang w:val="en-US"/>
+              </w:rPr>
+            </w:pPr>
+          </w:p>
+          <w:p>
+            <w:pPr>
+              <w:pStyle w:val="a3"/>
               <w:numPr>
                 <w:ilvl w:val="0"/>
                 <w:numId w:val="1"/>
@@ -809,7 +804,7 @@
           </w:p>
           <w:p>
             <w:pPr>
-              <w:pStyle w:val="ListParagraph"/>
+              <w:pStyle w:val="a3"/>
               <w:numPr>
                 <w:ilvl w:val="0"/>
                 <w:numId w:val="1"/>
@@ -877,7 +872,7 @@
           </w:tcPr>
           <w:p>
             <w:pPr>
-              <w:pStyle w:val="ListParagraph"/>
+              <w:pStyle w:val="a3"/>
               <w:numPr>
                 <w:ilvl w:val="0"/>
                 <w:numId w:val="1"/>
@@ -895,7 +890,7 @@
           </w:p>
           <w:p>
             <w:pPr>
-              <w:pStyle w:val="ListParagraph"/>
+              <w:pStyle w:val="a3"/>
               <w:numPr>
                 <w:ilvl w:val="0"/>
                 <w:numId w:val="1"/>
@@ -913,7 +908,7 @@
           </w:p>
           <w:p>
             <w:pPr>
-              <w:pStyle w:val="ListParagraph"/>
+              <w:pStyle w:val="a3"/>
               <w:rPr>
                 <w:lang w:val="en-US"/>
               </w:rPr>
@@ -964,7 +959,7 @@
           </w:tcPr>
           <w:p>
             <w:pPr>
-              <w:pStyle w:val="ListParagraph"/>
+              <w:pStyle w:val="a3"/>
               <w:numPr>
                 <w:ilvl w:val="0"/>
                 <w:numId w:val="1"/>
@@ -982,7 +977,7 @@
           </w:p>
           <w:p>
             <w:pPr>
-              <w:pStyle w:val="ListParagraph"/>
+              <w:pStyle w:val="a3"/>
               <w:numPr>
                 <w:ilvl w:val="0"/>
                 <w:numId w:val="1"/>
@@ -1043,7 +1038,7 @@
           </w:tcPr>
           <w:p>
             <w:pPr>
-              <w:pStyle w:val="ListParagraph"/>
+              <w:pStyle w:val="a3"/>
               <w:numPr>
                 <w:ilvl w:val="0"/>
                 <w:numId w:val="1"/>
@@ -1061,7 +1056,7 @@
           </w:p>
           <w:p>
             <w:pPr>
-              <w:pStyle w:val="ListParagraph"/>
+              <w:pStyle w:val="a3"/>
               <w:numPr>
                 <w:ilvl w:val="0"/>
                 <w:numId w:val="1"/>
@@ -1079,7 +1074,7 @@
           </w:p>
           <w:p>
             <w:pPr>
-              <w:pStyle w:val="ListParagraph"/>
+              <w:pStyle w:val="a3"/>
               <w:numPr>
                 <w:ilvl w:val="0"/>
                 <w:numId w:val="1"/>
@@ -1097,7 +1092,7 @@
           </w:p>
           <w:p>
             <w:pPr>
-              <w:pStyle w:val="ListParagraph"/>
+              <w:pStyle w:val="a3"/>
               <w:numPr>
                 <w:ilvl w:val="0"/>
                 <w:numId w:val="1"/>
@@ -1158,7 +1153,7 @@
           </w:tcPr>
           <w:p>
             <w:pPr>
-              <w:pStyle w:val="ListParagraph"/>
+              <w:pStyle w:val="a3"/>
               <w:numPr>
                 <w:ilvl w:val="0"/>
                 <w:numId w:val="1"/>
@@ -1176,7 +1171,7 @@
           </w:p>
           <w:p>
             <w:pPr>
-              <w:pStyle w:val="ListParagraph"/>
+              <w:pStyle w:val="a3"/>
               <w:numPr>
                 <w:ilvl w:val="0"/>
                 <w:numId w:val="1"/>
@@ -1194,7 +1189,7 @@
           </w:p>
           <w:p>
             <w:pPr>
-              <w:pStyle w:val="ListParagraph"/>
+              <w:pStyle w:val="a3"/>
               <w:numPr>
                 <w:ilvl w:val="0"/>
                 <w:numId w:val="1"/>
@@ -1212,7 +1207,7 @@
           </w:p>
           <w:p>
             <w:pPr>
-              <w:pStyle w:val="ListParagraph"/>
+              <w:pStyle w:val="a3"/>
               <w:numPr>
                 <w:ilvl w:val="0"/>
                 <w:numId w:val="1"/>
@@ -1249,7 +1244,7 @@
 </file>
 
 <file path=word/numbering.xml><?xml version="1.0" encoding="utf-8"?>
-<w:numbering xmlns:wpc="http://schemas.microsoft.com/office/word/2010/wordprocessingCanvas" xmlns:cx="http://schemas.microsoft.com/office/drawing/2014/chartex" xmlns:cx1="http://schemas.microsoft.com/office/drawing/2015/9/8/chartex" xmlns:cx2="http://schemas.microsoft.com/office/drawing/2015/10/21/chartex" xmlns:cx3="http://schemas.microsoft.com/office/drawing/2016/5/9/chartex" xmlns:cx4="http://schemas.microsoft.com/office/drawing/2016/5/10/chartex" xmlns:cx5="http://schemas.microsoft.com/office/drawing/2016/5/11/chartex" xmlns:cx6="http://schemas.microsoft.com/office/drawing/2016/5/12/chartex" xmlns:cx7="http://schemas.microsoft.com/office/drawing/2016/5/13/chartex" xmlns:cx8="http://schemas.microsoft.com/office/drawing/2016/5/14/chartex" xmlns:mc="http://schemas.openxmlformats.org/markup-compatibility/2006" xmlns:aink="http://schemas.microsoft.com/office/drawing/2016/ink" xmlns:am3d="http://schemas.microsoft.com/office/drawing/2017/model3d" xmlns:o="urn:schemas-microsoft-com:office:office" xmlns:oel="http://schemas.microsoft.com/office/2019/extlst" xmlns:r="http://schemas.openxmlformats.org/officeDocument/2006/relationships" xmlns:m="http://schemas.openxmlformats.org/officeDocument/2006/math" xmlns:v="urn:schemas-microsoft-com:vml" xmlns:wp14="http://schemas.microsoft.com/office/word/2010/wordprocessingDrawing" xmlns:wp="http://schemas.openxmlformats.org/drawingml/2006/wordprocessingDrawing" xmlns:w10="urn:schemas-microsoft-com:office:word" xmlns:w="http://schemas.openxmlformats.org/wordprocessingml/2006/main" xmlns:w14="http://schemas.microsoft.com/office/word/2010/wordml" xmlns:w15="http://schemas.microsoft.com/office/word/2012/wordml" xmlns:w16cex="http://schemas.microsoft.com/office/word/2018/wordml/cex" xmlns:w16cid="http://schemas.microsoft.com/office/word/2016/wordml/cid" xmlns:w16="http://schemas.microsoft.com/office/word/2018/wordml" xmlns:w16sdtdh="http://schemas.microsoft.com/office/word/2020/wordml/sdtdatahash" xmlns:w16se="http://schemas.microsoft.com/office/word/2015/wordml/symex" xmlns:wpg="http://schemas.microsoft.com/office/word/2010/wordprocessingGroup" xmlns:wpi="http://schemas.microsoft.com/office/word/2010/wordprocessingInk" xmlns:wne="http://schemas.microsoft.com/office/word/2006/wordml" xmlns:wps="http://schemas.microsoft.com/office/word/2010/wordprocessingShape" mc:Ignorable="w14 w15 w16se w16cid w16 w16cex w16sdtdh wp14">
+<w:numbering xmlns:wpc="http://schemas.microsoft.com/office/word/2010/wordprocessingCanvas" xmlns:cx="http://schemas.microsoft.com/office/drawing/2014/chartex" xmlns:mc="http://schemas.openxmlformats.org/markup-compatibility/2006" xmlns:o="urn:schemas-microsoft-com:office:office" xmlns:r="http://schemas.openxmlformats.org/officeDocument/2006/relationships" xmlns:m="http://schemas.openxmlformats.org/officeDocument/2006/math" xmlns:v="urn:schemas-microsoft-com:vml" xmlns:wp14="http://schemas.microsoft.com/office/word/2010/wordprocessingDrawing" xmlns:wp="http://schemas.openxmlformats.org/drawingml/2006/wordprocessingDrawing" xmlns:w10="urn:schemas-microsoft-com:office:word" xmlns:w="http://schemas.openxmlformats.org/wordprocessingml/2006/main" xmlns:w14="http://schemas.microsoft.com/office/word/2010/wordml" xmlns:w15="http://schemas.microsoft.com/office/word/2012/wordml" xmlns:w16se="http://schemas.microsoft.com/office/word/2015/wordml/symex" xmlns:wpg="http://schemas.microsoft.com/office/word/2010/wordprocessingGroup" xmlns:wpi="http://schemas.microsoft.com/office/word/2010/wordprocessingInk" xmlns:wne="http://schemas.microsoft.com/office/word/2006/wordml" xmlns:wps="http://schemas.microsoft.com/office/word/2010/wordprocessingShape" mc:Ignorable="w14 w15 w16se wp14">
   <w:abstractNum w:abstractNumId="0" w15:restartNumberingAfterBreak="0">
     <w:nsid w:val="071555F8"/>
     <w:multiLevelType w:val="hybridMultilevel"/>
@@ -1672,13 +1667,13 @@
       </w:rPr>
     </w:lvl>
   </w:abstractNum>
-  <w:num w:numId="1" w16cid:durableId="2092115658">
+  <w:num w:numId="1">
     <w:abstractNumId w:val="0"/>
   </w:num>
-  <w:num w:numId="2" w16cid:durableId="684134177">
+  <w:num w:numId="2">
     <w:abstractNumId w:val="1"/>
   </w:num>
-  <w:num w:numId="3" w16cid:durableId="597563539">
+  <w:num w:numId="3">
     <w:abstractNumId w:val="2"/>
     <w:lvlOverride w:ilvl="0">
       <w:startOverride w:val="1"/>
@@ -1708,14 +1703,14 @@
       <w:startOverride w:val="1"/>
     </w:lvlOverride>
   </w:num>
-  <w:num w:numId="4" w16cid:durableId="1062142460">
+  <w:num w:numId="4">
     <w:abstractNumId w:val="3"/>
   </w:num>
 </w:numbering>
 </file>
 
 <file path=word/styles.xml><?xml version="1.0" encoding="utf-8"?>
-<w:styles xmlns:mc="http://schemas.openxmlformats.org/markup-compatibility/2006" xmlns:r="http://schemas.openxmlformats.org/officeDocument/2006/relationships" xmlns:w="http://schemas.openxmlformats.org/wordprocessingml/2006/main" xmlns:w14="http://schemas.microsoft.com/office/word/2010/wordml" xmlns:w15="http://schemas.microsoft.com/office/word/2012/wordml" xmlns:w16cex="http://schemas.microsoft.com/office/word/2018/wordml/cex" xmlns:w16cid="http://schemas.microsoft.com/office/word/2016/wordml/cid" xmlns:w16="http://schemas.microsoft.com/office/word/2018/wordml" xmlns:w16sdtdh="http://schemas.microsoft.com/office/word/2020/wordml/sdtdatahash" xmlns:w16se="http://schemas.microsoft.com/office/word/2015/wordml/symex" mc:Ignorable="w14 w15 w16se w16cid w16 w16cex w16sdtdh">
+<w:styles xmlns:mc="http://schemas.openxmlformats.org/markup-compatibility/2006" xmlns:r="http://schemas.openxmlformats.org/officeDocument/2006/relationships" xmlns:w="http://schemas.openxmlformats.org/wordprocessingml/2006/main" xmlns:w14="http://schemas.microsoft.com/office/word/2010/wordml" xmlns:w15="http://schemas.microsoft.com/office/word/2012/wordml" xmlns:w16se="http://schemas.microsoft.com/office/word/2015/wordml/symex" mc:Ignorable="w14 w15 w16se">
   <w:docDefaults>
     <w:rPrDefault>
       <w:rPr>
@@ -1731,7 +1726,7 @@
       </w:pPr>
     </w:pPrDefault>
   </w:docDefaults>
-  <w:latentStyles w:defLockedState="0" w:defUIPriority="99" w:defSemiHidden="0" w:defUnhideWhenUsed="0" w:defQFormat="0" w:count="376">
+  <w:latentStyles w:defLockedState="0" w:defUIPriority="99" w:defSemiHidden="0" w:defUnhideWhenUsed="0" w:defQFormat="0" w:count="371">
     <w:lsdException w:name="Normal" w:uiPriority="0" w:qFormat="1"/>
     <w:lsdException w:name="heading 1" w:uiPriority="9" w:qFormat="1"/>
     <w:lsdException w:name="heading 2" w:semiHidden="1" w:uiPriority="9" w:unhideWhenUsed="1" w:qFormat="1"/>
@@ -2103,24 +2098,19 @@
     <w:lsdException w:name="List Table 5 Dark Accent 6" w:uiPriority="50"/>
     <w:lsdException w:name="List Table 6 Colorful Accent 6" w:uiPriority="51"/>
     <w:lsdException w:name="List Table 7 Colorful Accent 6" w:uiPriority="52"/>
-    <w:lsdException w:name="Mention" w:semiHidden="1" w:unhideWhenUsed="1"/>
-    <w:lsdException w:name="Smart Hyperlink" w:semiHidden="1" w:unhideWhenUsed="1"/>
-    <w:lsdException w:name="Hashtag" w:semiHidden="1" w:unhideWhenUsed="1"/>
-    <w:lsdException w:name="Unresolved Mention" w:semiHidden="1" w:unhideWhenUsed="1"/>
-    <w:lsdException w:name="Smart Link" w:semiHidden="1" w:unhideWhenUsed="1"/>
   </w:latentStyles>
-  <w:style w:type="paragraph" w:default="1" w:styleId="Normal">
+  <w:style w:type="paragraph" w:default="1" w:styleId="a">
     <w:name w:val="Normal"/>
     <w:qFormat/>
     <w:rsid w:val="00D408B0"/>
   </w:style>
-  <w:style w:type="character" w:default="1" w:styleId="DefaultParagraphFont">
+  <w:style w:type="character" w:default="1" w:styleId="a0">
     <w:name w:val="Default Paragraph Font"/>
     <w:uiPriority w:val="1"/>
     <w:semiHidden/>
     <w:unhideWhenUsed/>
   </w:style>
-  <w:style w:type="table" w:default="1" w:styleId="TableNormal">
+  <w:style w:type="table" w:default="1" w:styleId="a1">
     <w:name w:val="Normal Table"/>
     <w:uiPriority w:val="99"/>
     <w:semiHidden/>
@@ -2135,15 +2125,15 @@
       </w:tblCellMar>
     </w:tblPr>
   </w:style>
-  <w:style w:type="numbering" w:default="1" w:styleId="NoList">
+  <w:style w:type="numbering" w:default="1" w:styleId="a2">
     <w:name w:val="No List"/>
     <w:uiPriority w:val="99"/>
     <w:semiHidden/>
     <w:unhideWhenUsed/>
   </w:style>
-  <w:style w:type="paragraph" w:styleId="ListParagraph">
+  <w:style w:type="paragraph" w:styleId="a3">
     <w:name w:val="List Paragraph"/>
-    <w:basedOn w:val="Normal"/>
+    <w:basedOn w:val="a"/>
     <w:uiPriority w:val="34"/>
     <w:qFormat/>
     <w:rsid w:val="00C71FF4"/>
@@ -2152,9 +2142,9 @@
       <w:contextualSpacing/>
     </w:pPr>
   </w:style>
-  <w:style w:type="table" w:styleId="TableGrid">
+  <w:style w:type="table" w:styleId="a4">
     <w:name w:val="Table Grid"/>
-    <w:basedOn w:val="TableNormal"/>
+    <w:basedOn w:val="a1"/>
     <w:uiPriority w:val="39"/>
     <w:rsid w:val="002D107E"/>
     <w:pPr>

</xml_diff>